<commit_message>
revise name of usecase
</commit_message>
<xml_diff>
--- a/D03D04D05.docx
+++ b/D03D04D05.docx
@@ -7,7 +7,6 @@
         <w:pStyle w:val="a"/>
         <w:jc w:val="both"/>
         <w:rPr>
-          <w:rFonts w:hint="eastAsia"/>
           <w:sz w:val="24"/>
           <w:szCs w:val="24"/>
           <w:u w:val="single"/>
@@ -91,14 +90,7 @@
           <w:b/>
           <w:u w:val="single"/>
         </w:rPr>
-        <w:t>2</w:t>
-      </w:r>
-      <w:r>
-        <w:rPr>
-          <w:b/>
-          <w:u w:val="single"/>
-        </w:rPr>
-        <w:t xml:space="preserve">          </w:t>
+        <w:t xml:space="preserve">2          </w:t>
       </w:r>
       <w:r>
         <w:rPr>
@@ -169,7 +161,6 @@
           <w:p>
             <w:pPr>
               <w:rPr>
-                <w:rFonts w:hint="eastAsia"/>
                 <w:b/>
                 <w:sz w:val="18"/>
                 <w:szCs w:val="18"/>
@@ -197,7 +188,6 @@
           <w:p>
             <w:pPr>
               <w:rPr>
-                <w:rFonts w:hint="eastAsia"/>
                 <w:sz w:val="18"/>
                 <w:szCs w:val="18"/>
               </w:rPr>
@@ -221,7 +211,6 @@
           <w:p>
             <w:pPr>
               <w:rPr>
-                <w:rFonts w:hint="eastAsia"/>
                 <w:b/>
                 <w:sz w:val="18"/>
                 <w:szCs w:val="18"/>
@@ -254,7 +243,6 @@
           <w:p>
             <w:pPr>
               <w:rPr>
-                <w:rFonts w:hint="eastAsia"/>
                 <w:sz w:val="18"/>
                 <w:szCs w:val="18"/>
               </w:rPr>
@@ -285,7 +273,6 @@
           <w:p>
             <w:pPr>
               <w:rPr>
-                <w:rFonts w:hint="eastAsia"/>
                 <w:b/>
                 <w:sz w:val="18"/>
                 <w:szCs w:val="18"/>
@@ -309,7 +296,6 @@
           <w:p>
             <w:pPr>
               <w:rPr>
-                <w:rFonts w:hint="eastAsia"/>
                 <w:sz w:val="18"/>
                 <w:szCs w:val="18"/>
               </w:rPr>
@@ -333,7 +319,6 @@
           <w:p>
             <w:pPr>
               <w:rPr>
-                <w:rFonts w:hint="eastAsia"/>
                 <w:b/>
                 <w:sz w:val="18"/>
                 <w:szCs w:val="18"/>
@@ -357,7 +342,6 @@
           <w:p>
             <w:pPr>
               <w:rPr>
-                <w:rFonts w:hint="eastAsia"/>
                 <w:sz w:val="18"/>
                 <w:szCs w:val="18"/>
               </w:rPr>
@@ -381,7 +365,6 @@
           <w:p>
             <w:pPr>
               <w:rPr>
-                <w:rFonts w:hint="eastAsia"/>
                 <w:b/>
                 <w:sz w:val="18"/>
                 <w:szCs w:val="18"/>
@@ -405,7 +388,6 @@
           <w:p>
             <w:pPr>
               <w:rPr>
-                <w:rFonts w:hint="eastAsia"/>
                 <w:sz w:val="18"/>
                 <w:szCs w:val="18"/>
               </w:rPr>
@@ -429,7 +411,6 @@
           <w:p>
             <w:pPr>
               <w:rPr>
-                <w:rFonts w:hint="eastAsia"/>
                 <w:b/>
                 <w:sz w:val="18"/>
                 <w:szCs w:val="18"/>
@@ -453,7 +434,6 @@
           <w:p>
             <w:pPr>
               <w:rPr>
-                <w:rFonts w:hint="eastAsia"/>
                 <w:sz w:val="18"/>
                 <w:szCs w:val="18"/>
               </w:rPr>
@@ -499,7 +479,6 @@
           <w:p>
             <w:pPr>
               <w:rPr>
-                <w:rFonts w:hint="eastAsia"/>
                 <w:b/>
                 <w:sz w:val="18"/>
                 <w:szCs w:val="18"/>
@@ -523,7 +502,6 @@
           <w:p>
             <w:pPr>
               <w:rPr>
-                <w:rFonts w:hint="eastAsia"/>
                 <w:sz w:val="18"/>
                 <w:szCs w:val="18"/>
               </w:rPr>
@@ -555,7 +533,6 @@
           <w:p>
             <w:pPr>
               <w:rPr>
-                <w:rFonts w:hint="eastAsia"/>
                 <w:b/>
                 <w:sz w:val="18"/>
                 <w:szCs w:val="18"/>
@@ -579,7 +556,6 @@
           <w:p>
             <w:pPr>
               <w:rPr>
-                <w:rFonts w:hint="eastAsia"/>
                 <w:sz w:val="18"/>
                 <w:szCs w:val="18"/>
               </w:rPr>
@@ -636,7 +612,6 @@
           <w:p>
             <w:pPr>
               <w:rPr>
-                <w:rFonts w:hint="eastAsia"/>
                 <w:b/>
                 <w:sz w:val="18"/>
                 <w:szCs w:val="18"/>
@@ -723,7 +698,6 @@
                 <w:numId w:val="1"/>
               </w:numPr>
               <w:rPr>
-                <w:rFonts w:hint="eastAsia"/>
                 <w:sz w:val="18"/>
                 <w:szCs w:val="18"/>
               </w:rPr>
@@ -744,7 +718,6 @@
                 <w:numId w:val="1"/>
               </w:numPr>
               <w:rPr>
-                <w:rFonts w:hint="eastAsia"/>
                 <w:sz w:val="18"/>
                 <w:szCs w:val="18"/>
               </w:rPr>
@@ -791,7 +764,6 @@
                 <w:numId w:val="3"/>
               </w:numPr>
               <w:rPr>
-                <w:rFonts w:hint="eastAsia"/>
                 <w:b/>
                 <w:sz w:val="18"/>
                 <w:szCs w:val="18"/>
@@ -834,7 +806,6 @@
                 <w:numId w:val="2"/>
               </w:numPr>
               <w:rPr>
-                <w:rFonts w:hint="eastAsia"/>
                 <w:sz w:val="18"/>
                 <w:szCs w:val="18"/>
               </w:rPr>
@@ -859,7 +830,6 @@
           <w:p>
             <w:pPr>
               <w:rPr>
-                <w:rFonts w:hint="eastAsia"/>
                 <w:b/>
                 <w:sz w:val="18"/>
                 <w:szCs w:val="18"/>
@@ -882,7 +852,6 @@
                 <w:numId w:val="4"/>
               </w:numPr>
               <w:rPr>
-                <w:rFonts w:hint="eastAsia"/>
                 <w:sz w:val="18"/>
                 <w:szCs w:val="18"/>
               </w:rPr>
@@ -903,7 +872,6 @@
                 <w:numId w:val="4"/>
               </w:numPr>
               <w:rPr>
-                <w:rFonts w:hint="eastAsia"/>
                 <w:sz w:val="18"/>
                 <w:szCs w:val="18"/>
               </w:rPr>
@@ -928,7 +896,6 @@
           <w:p>
             <w:pPr>
               <w:rPr>
-                <w:rFonts w:hint="eastAsia"/>
                 <w:b/>
                 <w:sz w:val="18"/>
                 <w:szCs w:val="18"/>
@@ -963,7 +930,6 @@
           <w:p>
             <w:pPr>
               <w:rPr>
-                <w:rFonts w:hint="eastAsia"/>
                 <w:sz w:val="18"/>
                 <w:szCs w:val="18"/>
               </w:rPr>
@@ -988,7 +954,6 @@
           <w:p>
             <w:pPr>
               <w:rPr>
-                <w:rFonts w:hint="eastAsia"/>
                 <w:b/>
                 <w:sz w:val="18"/>
                 <w:szCs w:val="18"/>
@@ -1007,7 +972,6 @@
           <w:p>
             <w:pPr>
               <w:rPr>
-                <w:rFonts w:hint="eastAsia"/>
                 <w:sz w:val="18"/>
                 <w:szCs w:val="18"/>
               </w:rPr>
@@ -1041,19 +1005,12 @@
     <w:p/>
     <w:p/>
     <w:p/>
-    <w:p>
-      <w:pPr>
-        <w:rPr>
-          <w:rFonts w:hint="eastAsia"/>
-        </w:rPr>
-      </w:pPr>
-    </w:p>
+    <w:p/>
     <w:p>
       <w:pPr>
         <w:pStyle w:val="a"/>
         <w:jc w:val="both"/>
         <w:rPr>
-          <w:rFonts w:hint="eastAsia"/>
           <w:sz w:val="24"/>
           <w:szCs w:val="24"/>
           <w:u w:val="single"/>
@@ -1215,7 +1172,6 @@
           <w:p>
             <w:pPr>
               <w:rPr>
-                <w:rFonts w:hint="eastAsia"/>
                 <w:b/>
                 <w:sz w:val="18"/>
                 <w:szCs w:val="18"/>
@@ -1250,7 +1206,7 @@
                 <w:sz w:val="18"/>
                 <w:szCs w:val="18"/>
               </w:rPr>
-              <w:t>查看交易记录</w:t>
+              <w:t>管理用户</w:t>
             </w:r>
           </w:p>
         </w:tc>
@@ -1263,7 +1219,6 @@
           <w:p>
             <w:pPr>
               <w:rPr>
-                <w:rFonts w:hint="eastAsia"/>
                 <w:b/>
                 <w:sz w:val="18"/>
                 <w:szCs w:val="18"/>
@@ -1296,7 +1251,6 @@
           <w:p>
             <w:pPr>
               <w:rPr>
-                <w:rFonts w:hint="eastAsia"/>
                 <w:sz w:val="18"/>
                 <w:szCs w:val="18"/>
               </w:rPr>
@@ -1327,7 +1281,6 @@
           <w:p>
             <w:pPr>
               <w:rPr>
-                <w:rFonts w:hint="eastAsia"/>
                 <w:b/>
                 <w:sz w:val="18"/>
                 <w:szCs w:val="18"/>
@@ -1351,7 +1304,6 @@
           <w:p>
             <w:pPr>
               <w:rPr>
-                <w:rFonts w:hint="eastAsia"/>
                 <w:sz w:val="18"/>
                 <w:szCs w:val="18"/>
               </w:rPr>
@@ -1383,7 +1335,6 @@
           <w:p>
             <w:pPr>
               <w:rPr>
-                <w:rFonts w:hint="eastAsia"/>
                 <w:b/>
                 <w:sz w:val="18"/>
                 <w:szCs w:val="18"/>
@@ -1407,7 +1358,6 @@
           <w:p>
             <w:pPr>
               <w:rPr>
-                <w:rFonts w:hint="eastAsia"/>
                 <w:sz w:val="18"/>
                 <w:szCs w:val="18"/>
               </w:rPr>
@@ -1431,7 +1381,6 @@
           <w:p>
             <w:pPr>
               <w:rPr>
-                <w:rFonts w:hint="eastAsia"/>
                 <w:b/>
                 <w:sz w:val="18"/>
                 <w:szCs w:val="18"/>
@@ -1455,7 +1404,6 @@
           <w:p>
             <w:pPr>
               <w:rPr>
-                <w:rFonts w:hint="eastAsia"/>
                 <w:sz w:val="18"/>
                 <w:szCs w:val="18"/>
               </w:rPr>
@@ -1479,7 +1427,6 @@
           <w:p>
             <w:pPr>
               <w:rPr>
-                <w:rFonts w:hint="eastAsia"/>
                 <w:b/>
                 <w:sz w:val="18"/>
                 <w:szCs w:val="18"/>
@@ -1504,7 +1451,6 @@
           <w:p>
             <w:pPr>
               <w:rPr>
-                <w:rFonts w:hint="eastAsia"/>
                 <w:sz w:val="18"/>
                 <w:szCs w:val="18"/>
               </w:rPr>
@@ -1559,7 +1505,6 @@
           <w:p>
             <w:pPr>
               <w:rPr>
-                <w:rFonts w:hint="eastAsia"/>
                 <w:b/>
                 <w:sz w:val="18"/>
                 <w:szCs w:val="18"/>
@@ -1583,7 +1528,6 @@
           <w:p>
             <w:pPr>
               <w:rPr>
-                <w:rFonts w:hint="eastAsia"/>
                 <w:sz w:val="18"/>
                 <w:szCs w:val="18"/>
               </w:rPr>
@@ -1607,7 +1551,6 @@
           <w:p>
             <w:pPr>
               <w:rPr>
-                <w:rFonts w:hint="eastAsia"/>
                 <w:b/>
                 <w:sz w:val="18"/>
                 <w:szCs w:val="18"/>
@@ -1631,7 +1574,6 @@
           <w:p>
             <w:pPr>
               <w:rPr>
-                <w:rFonts w:hint="eastAsia"/>
                 <w:sz w:val="18"/>
                 <w:szCs w:val="18"/>
               </w:rPr>
@@ -1656,7 +1598,6 @@
           <w:p>
             <w:pPr>
               <w:rPr>
-                <w:rFonts w:hint="eastAsia"/>
                 <w:b/>
                 <w:sz w:val="18"/>
                 <w:szCs w:val="18"/>
@@ -1679,7 +1620,6 @@
                 <w:numId w:val="5"/>
               </w:numPr>
               <w:rPr>
-                <w:rFonts w:hint="eastAsia"/>
                 <w:sz w:val="18"/>
                 <w:szCs w:val="18"/>
               </w:rPr>
@@ -1700,7 +1640,6 @@
                 <w:numId w:val="5"/>
               </w:numPr>
               <w:rPr>
-                <w:rFonts w:hint="eastAsia"/>
                 <w:sz w:val="18"/>
                 <w:szCs w:val="18"/>
               </w:rPr>
@@ -1725,7 +1664,6 @@
           <w:p>
             <w:pPr>
               <w:rPr>
-                <w:rFonts w:hint="eastAsia"/>
                 <w:b/>
                 <w:sz w:val="18"/>
                 <w:szCs w:val="18"/>
@@ -1744,7 +1682,6 @@
           <w:p>
             <w:pPr>
               <w:rPr>
-                <w:rFonts w:hint="eastAsia"/>
                 <w:sz w:val="18"/>
                 <w:szCs w:val="18"/>
               </w:rPr>
@@ -1769,7 +1706,6 @@
           <w:p>
             <w:pPr>
               <w:rPr>
-                <w:rFonts w:hint="eastAsia"/>
                 <w:b/>
                 <w:sz w:val="18"/>
                 <w:szCs w:val="18"/>
@@ -1788,7 +1724,6 @@
           <w:p>
             <w:pPr>
               <w:rPr>
-                <w:rFonts w:hint="eastAsia"/>
                 <w:sz w:val="18"/>
                 <w:szCs w:val="18"/>
               </w:rPr>
@@ -1829,7 +1764,6 @@
           <w:p>
             <w:pPr>
               <w:rPr>
-                <w:rFonts w:hint="eastAsia"/>
                 <w:b/>
                 <w:sz w:val="18"/>
                 <w:szCs w:val="18"/>
@@ -1848,7 +1782,6 @@
           <w:p>
             <w:pPr>
               <w:rPr>
-                <w:rFonts w:hint="eastAsia"/>
                 <w:sz w:val="18"/>
                 <w:szCs w:val="18"/>
               </w:rPr>
@@ -1881,7 +1814,6 @@
           <w:p>
             <w:pPr>
               <w:rPr>
-                <w:rFonts w:hint="eastAsia"/>
                 <w:b/>
                 <w:sz w:val="18"/>
                 <w:szCs w:val="18"/>
@@ -1900,7 +1832,6 @@
           <w:p>
             <w:pPr>
               <w:rPr>
-                <w:rFonts w:hint="eastAsia"/>
                 <w:sz w:val="18"/>
                 <w:szCs w:val="18"/>
               </w:rPr>
@@ -1929,19 +1860,12 @@
     <w:p/>
     <w:p/>
     <w:p/>
-    <w:p>
-      <w:pPr>
-        <w:rPr>
-          <w:rFonts w:hint="eastAsia"/>
-        </w:rPr>
-      </w:pPr>
-    </w:p>
+    <w:p/>
     <w:p>
       <w:pPr>
         <w:pStyle w:val="a"/>
         <w:jc w:val="both"/>
         <w:rPr>
-          <w:rFonts w:hint="eastAsia"/>
           <w:sz w:val="24"/>
           <w:szCs w:val="24"/>
           <w:u w:val="single"/>
@@ -2103,7 +2027,6 @@
           <w:p>
             <w:pPr>
               <w:rPr>
-                <w:rFonts w:hint="eastAsia"/>
                 <w:b/>
                 <w:sz w:val="18"/>
                 <w:szCs w:val="18"/>
@@ -2138,8 +2061,10 @@
                 <w:sz w:val="18"/>
                 <w:szCs w:val="18"/>
               </w:rPr>
-              <w:t>审核专家申请</w:t>
-            </w:r>
+              <w:t>处理举报</w:t>
+            </w:r>
+            <w:bookmarkStart w:id="2" w:name="_GoBack"/>
+            <w:bookmarkEnd w:id="2"/>
           </w:p>
         </w:tc>
       </w:tr>
@@ -2151,7 +2076,6 @@
           <w:p>
             <w:pPr>
               <w:rPr>
-                <w:rFonts w:hint="eastAsia"/>
                 <w:b/>
                 <w:sz w:val="18"/>
                 <w:szCs w:val="18"/>
@@ -2184,7 +2108,6 @@
           <w:p>
             <w:pPr>
               <w:rPr>
-                <w:rFonts w:hint="eastAsia"/>
                 <w:sz w:val="18"/>
                 <w:szCs w:val="18"/>
               </w:rPr>
@@ -2215,7 +2138,6 @@
           <w:p>
             <w:pPr>
               <w:rPr>
-                <w:rFonts w:hint="eastAsia"/>
                 <w:b/>
                 <w:sz w:val="18"/>
                 <w:szCs w:val="18"/>
@@ -2262,7 +2184,6 @@
           <w:p>
             <w:pPr>
               <w:rPr>
-                <w:rFonts w:hint="eastAsia"/>
                 <w:b/>
                 <w:sz w:val="18"/>
                 <w:szCs w:val="18"/>
@@ -2286,7 +2207,6 @@
           <w:p>
             <w:pPr>
               <w:rPr>
-                <w:rFonts w:hint="eastAsia"/>
                 <w:sz w:val="18"/>
                 <w:szCs w:val="18"/>
               </w:rPr>
@@ -2310,7 +2230,6 @@
           <w:p>
             <w:pPr>
               <w:rPr>
-                <w:rFonts w:hint="eastAsia"/>
                 <w:b/>
                 <w:sz w:val="18"/>
                 <w:szCs w:val="18"/>
@@ -2334,7 +2253,6 @@
           <w:p>
             <w:pPr>
               <w:rPr>
-                <w:rFonts w:hint="eastAsia"/>
                 <w:sz w:val="18"/>
                 <w:szCs w:val="18"/>
               </w:rPr>
@@ -2366,7 +2284,6 @@
           <w:p>
             <w:pPr>
               <w:rPr>
-                <w:rFonts w:hint="eastAsia"/>
                 <w:b/>
                 <w:sz w:val="18"/>
                 <w:szCs w:val="18"/>
@@ -2390,7 +2307,6 @@
           <w:p>
             <w:pPr>
               <w:rPr>
-                <w:rFonts w:hint="eastAsia"/>
                 <w:sz w:val="18"/>
                 <w:szCs w:val="18"/>
               </w:rPr>
@@ -2444,7 +2360,6 @@
           <w:p>
             <w:pPr>
               <w:rPr>
-                <w:rFonts w:hint="eastAsia"/>
                 <w:b/>
                 <w:sz w:val="18"/>
                 <w:szCs w:val="18"/>
@@ -2468,7 +2383,6 @@
           <w:p>
             <w:pPr>
               <w:rPr>
-                <w:rFonts w:hint="eastAsia"/>
                 <w:sz w:val="18"/>
                 <w:szCs w:val="18"/>
               </w:rPr>
@@ -2524,7 +2438,6 @@
           <w:p>
             <w:pPr>
               <w:rPr>
-                <w:rFonts w:hint="eastAsia"/>
                 <w:b/>
                 <w:sz w:val="18"/>
                 <w:szCs w:val="18"/>
@@ -2548,7 +2461,6 @@
           <w:p>
             <w:pPr>
               <w:rPr>
-                <w:rFonts w:hint="eastAsia"/>
                 <w:sz w:val="18"/>
                 <w:szCs w:val="18"/>
               </w:rPr>
@@ -2573,7 +2485,6 @@
           <w:p>
             <w:pPr>
               <w:rPr>
-                <w:rFonts w:hint="eastAsia"/>
                 <w:b/>
                 <w:sz w:val="18"/>
                 <w:szCs w:val="18"/>
@@ -2668,7 +2579,6 @@
                 <w:numId w:val="7"/>
               </w:numPr>
               <w:rPr>
-                <w:rFonts w:hint="eastAsia"/>
                 <w:sz w:val="18"/>
                 <w:szCs w:val="18"/>
               </w:rPr>
@@ -2689,7 +2599,6 @@
                 <w:numId w:val="7"/>
               </w:numPr>
               <w:rPr>
-                <w:rFonts w:hint="eastAsia"/>
                 <w:sz w:val="18"/>
                 <w:szCs w:val="18"/>
               </w:rPr>
@@ -2732,7 +2641,6 @@
           <w:p>
             <w:pPr>
               <w:rPr>
-                <w:rFonts w:hint="eastAsia"/>
                 <w:b/>
                 <w:sz w:val="18"/>
                 <w:szCs w:val="18"/>
@@ -2775,7 +2683,6 @@
                 <w:numId w:val="8"/>
               </w:numPr>
               <w:rPr>
-                <w:rFonts w:hint="eastAsia"/>
                 <w:sz w:val="18"/>
                 <w:szCs w:val="18"/>
               </w:rPr>
@@ -2800,7 +2707,6 @@
           <w:p>
             <w:pPr>
               <w:rPr>
-                <w:rFonts w:hint="eastAsia"/>
                 <w:b/>
                 <w:sz w:val="18"/>
                 <w:szCs w:val="18"/>
@@ -2819,7 +2725,6 @@
           <w:p>
             <w:pPr>
               <w:rPr>
-                <w:rFonts w:hint="eastAsia"/>
                 <w:sz w:val="18"/>
                 <w:szCs w:val="18"/>
               </w:rPr>
@@ -2844,7 +2749,6 @@
           <w:p>
             <w:pPr>
               <w:rPr>
-                <w:rFonts w:hint="eastAsia"/>
                 <w:b/>
                 <w:sz w:val="18"/>
                 <w:szCs w:val="18"/>
@@ -2863,7 +2767,6 @@
           <w:p>
             <w:pPr>
               <w:rPr>
-                <w:rFonts w:hint="eastAsia"/>
                 <w:sz w:val="18"/>
                 <w:szCs w:val="18"/>
               </w:rPr>
@@ -2892,8 +2795,6 @@
               </w:rPr>
               <w:t>和举报类型</w:t>
             </w:r>
-            <w:bookmarkStart w:id="2" w:name="_GoBack"/>
-            <w:bookmarkEnd w:id="2"/>
             <w:r>
               <w:rPr>
                 <w:rFonts w:hint="eastAsia"/>
@@ -2914,7 +2815,6 @@
           <w:p>
             <w:pPr>
               <w:rPr>
-                <w:rFonts w:hint="eastAsia"/>
                 <w:b/>
                 <w:sz w:val="18"/>
                 <w:szCs w:val="18"/>
@@ -2933,7 +2833,6 @@
           <w:p>
             <w:pPr>
               <w:rPr>
-                <w:rFonts w:hint="eastAsia"/>
                 <w:sz w:val="18"/>
                 <w:szCs w:val="18"/>
               </w:rPr>
@@ -2951,28 +2850,16 @@
       </w:tr>
     </w:tbl>
     <w:p/>
-    <w:p>
-      <w:pPr>
-        <w:rPr>
-          <w:rFonts w:hint="eastAsia"/>
-        </w:rPr>
-      </w:pPr>
-    </w:p>
-    <w:p>
-      <w:pPr>
-        <w:rPr>
-          <w:rFonts w:hint="eastAsia"/>
-        </w:rPr>
-      </w:pPr>
-    </w:p>
+    <w:p/>
+    <w:p/>
     <w:p/>
     <w:sectPr>
-      <w:headerReference w:type="even" r:id="rId5"/>
-      <w:headerReference w:type="default" r:id="rId6"/>
-      <w:footerReference w:type="even" r:id="rId7"/>
-      <w:footerReference w:type="default" r:id="rId8"/>
-      <w:headerReference w:type="first" r:id="rId9"/>
-      <w:footerReference w:type="first" r:id="rId10"/>
+      <w:headerReference w:type="even" r:id="rId7"/>
+      <w:headerReference w:type="default" r:id="rId8"/>
+      <w:footerReference w:type="even" r:id="rId9"/>
+      <w:footerReference w:type="default" r:id="rId10"/>
+      <w:headerReference w:type="first" r:id="rId11"/>
+      <w:footerReference w:type="first" r:id="rId12"/>
       <w:pgSz w:w="11906" w:h="16838" w:code="9"/>
       <w:pgMar w:top="1701" w:right="1418" w:bottom="1134" w:left="1418" w:header="851" w:footer="992" w:gutter="0"/>
       <w:cols w:space="425"/>
@@ -2980,6 +2867,25 @@
     </w:sectPr>
   </w:body>
 </w:document>
+</file>
+
+<file path=word/endnotes.xml><?xml version="1.0" encoding="utf-8"?>
+<w:endnotes xmlns:wpc="http://schemas.microsoft.com/office/word/2010/wordprocessingCanvas" xmlns:cx="http://schemas.microsoft.com/office/drawing/2014/chartex" xmlns:cx1="http://schemas.microsoft.com/office/drawing/2015/9/8/chartex" xmlns:cx2="http://schemas.microsoft.com/office/drawing/2015/10/21/chartex" xmlns:cx3="http://schemas.microsoft.com/office/drawing/2016/5/9/chartex" xmlns:cx4="http://schemas.microsoft.com/office/drawing/2016/5/10/chartex" xmlns:cx5="http://schemas.microsoft.com/office/drawing/2016/5/11/chartex" xmlns:cx6="http://schemas.microsoft.com/office/drawing/2016/5/12/chartex" xmlns:cx7="http://schemas.microsoft.com/office/drawing/2016/5/13/chartex" xmlns:cx8="http://schemas.microsoft.com/office/drawing/2016/5/14/chartex" xmlns:mc="http://schemas.openxmlformats.org/markup-compatibility/2006" xmlns:aink="http://schemas.microsoft.com/office/drawing/2016/ink" xmlns:am3d="http://schemas.microsoft.com/office/drawing/2017/model3d" xmlns:o="urn:schemas-microsoft-com:office:office" xmlns:r="http://schemas.openxmlformats.org/officeDocument/2006/relationships" xmlns:m="http://schemas.openxmlformats.org/officeDocument/2006/math" xmlns:v="urn:schemas-microsoft-com:vml" xmlns:wp14="http://schemas.microsoft.com/office/word/2010/wordprocessingDrawing" xmlns:wp="http://schemas.openxmlformats.org/drawingml/2006/wordprocessingDrawing" xmlns:w10="urn:schemas-microsoft-com:office:word" xmlns:w="http://schemas.openxmlformats.org/wordprocessingml/2006/main" xmlns:w14="http://schemas.microsoft.com/office/word/2010/wordml" xmlns:w15="http://schemas.microsoft.com/office/word/2012/wordml" xmlns:w16cid="http://schemas.microsoft.com/office/word/2016/wordml/cid" xmlns:w16se="http://schemas.microsoft.com/office/word/2015/wordml/symex" xmlns:wpg="http://schemas.microsoft.com/office/word/2010/wordprocessingGroup" xmlns:wpi="http://schemas.microsoft.com/office/word/2010/wordprocessingInk" xmlns:wne="http://schemas.microsoft.com/office/word/2006/wordml" xmlns:wps="http://schemas.microsoft.com/office/word/2010/wordprocessingShape" mc:Ignorable="w14 w15 w16se w16cid wp14">
+  <w:endnote w:type="separator" w:id="-1">
+    <w:p>
+      <w:r>
+        <w:separator/>
+      </w:r>
+    </w:p>
+  </w:endnote>
+  <w:endnote w:type="continuationSeparator" w:id="0">
+    <w:p>
+      <w:r>
+        <w:continuationSeparator/>
+      </w:r>
+    </w:p>
+  </w:endnote>
+</w:endnotes>
 </file>
 
 <file path=word/footer1.xml><?xml version="1.0" encoding="utf-8"?>
@@ -3027,7 +2933,6 @@
       <w:framePr w:wrap="around" w:vAnchor="text" w:hAnchor="margin" w:xAlign="center" w:y="1"/>
       <w:rPr>
         <w:rStyle w:val="PageNumber"/>
-        <w:rFonts w:hint="eastAsia"/>
       </w:rPr>
     </w:pPr>
     <w:r>
@@ -3092,6 +2997,25 @@
     </w:pPr>
   </w:p>
 </w:ftr>
+</file>
+
+<file path=word/footnotes.xml><?xml version="1.0" encoding="utf-8"?>
+<w:footnotes xmlns:wpc="http://schemas.microsoft.com/office/word/2010/wordprocessingCanvas" xmlns:cx="http://schemas.microsoft.com/office/drawing/2014/chartex" xmlns:cx1="http://schemas.microsoft.com/office/drawing/2015/9/8/chartex" xmlns:cx2="http://schemas.microsoft.com/office/drawing/2015/10/21/chartex" xmlns:cx3="http://schemas.microsoft.com/office/drawing/2016/5/9/chartex" xmlns:cx4="http://schemas.microsoft.com/office/drawing/2016/5/10/chartex" xmlns:cx5="http://schemas.microsoft.com/office/drawing/2016/5/11/chartex" xmlns:cx6="http://schemas.microsoft.com/office/drawing/2016/5/12/chartex" xmlns:cx7="http://schemas.microsoft.com/office/drawing/2016/5/13/chartex" xmlns:cx8="http://schemas.microsoft.com/office/drawing/2016/5/14/chartex" xmlns:mc="http://schemas.openxmlformats.org/markup-compatibility/2006" xmlns:aink="http://schemas.microsoft.com/office/drawing/2016/ink" xmlns:am3d="http://schemas.microsoft.com/office/drawing/2017/model3d" xmlns:o="urn:schemas-microsoft-com:office:office" xmlns:r="http://schemas.openxmlformats.org/officeDocument/2006/relationships" xmlns:m="http://schemas.openxmlformats.org/officeDocument/2006/math" xmlns:v="urn:schemas-microsoft-com:vml" xmlns:wp14="http://schemas.microsoft.com/office/word/2010/wordprocessingDrawing" xmlns:wp="http://schemas.openxmlformats.org/drawingml/2006/wordprocessingDrawing" xmlns:w10="urn:schemas-microsoft-com:office:word" xmlns:w="http://schemas.openxmlformats.org/wordprocessingml/2006/main" xmlns:w14="http://schemas.microsoft.com/office/word/2010/wordml" xmlns:w15="http://schemas.microsoft.com/office/word/2012/wordml" xmlns:w16cid="http://schemas.microsoft.com/office/word/2016/wordml/cid" xmlns:w16se="http://schemas.microsoft.com/office/word/2015/wordml/symex" xmlns:wpg="http://schemas.microsoft.com/office/word/2010/wordprocessingGroup" xmlns:wpi="http://schemas.microsoft.com/office/word/2010/wordprocessingInk" xmlns:wne="http://schemas.microsoft.com/office/word/2006/wordml" xmlns:wps="http://schemas.microsoft.com/office/word/2010/wordprocessingShape" mc:Ignorable="w14 w15 w16se w16cid wp14">
+  <w:footnote w:type="separator" w:id="-1">
+    <w:p>
+      <w:r>
+        <w:separator/>
+      </w:r>
+    </w:p>
+  </w:footnote>
+  <w:footnote w:type="continuationSeparator" w:id="0">
+    <w:p>
+      <w:r>
+        <w:continuationSeparator/>
+      </w:r>
+    </w:p>
+  </w:footnote>
+</w:footnotes>
 </file>
 
 <file path=word/header1.xml><?xml version="1.0" encoding="utf-8"?>

</xml_diff>